<commit_message>
Add branch not equal instruction
Current implementation uses zero and branch as well as not zero and
branch. A more efficient algorithm would choose between zero and not
zero before anding with branch. If we have time we will address this.
</commit_message>
<xml_diff>
--- a/CS401_HW_03_Abbott.docx
+++ b/CS401_HW_03_Abbott.docx
@@ -13688,7 +13688,7 @@
           <v:shape id="_x0000_i1025" type="#_x0000_t75" style="width:309.4pt;height:230.25pt" o:ole="">
             <v:imagedata r:id="rId12" o:title=""/>
           </v:shape>
-          <o:OLEObject Type="Embed" ProgID="Visio.Drawing.15" ShapeID="_x0000_i1025" DrawAspect="Content" ObjectID="_1613046015" r:id="rId13"/>
+          <o:OLEObject Type="Embed" ProgID="Visio.Drawing.15" ShapeID="_x0000_i1025" DrawAspect="Content" ObjectID="_1613047315" r:id="rId13"/>
         </w:object>
       </w:r>
     </w:p>
@@ -33327,7 +33327,7 @@
           <v:shape id="_x0000_i1026" type="#_x0000_t75" style="width:654.75pt;height:363.75pt" o:ole="">
             <v:imagedata r:id="rId23" o:title=""/>
           </v:shape>
-          <o:OLEObject Type="Embed" ProgID="Unknown" ShapeID="_x0000_i1026" DrawAspect="Content" ObjectID="_1613046016" r:id="rId24"/>
+          <o:OLEObject Type="Embed" ProgID="Unknown" ShapeID="_x0000_i1026" DrawAspect="Content" ObjectID="_1613047316" r:id="rId24"/>
         </w:object>
       </w:r>
     </w:p>
@@ -35044,7 +35044,10 @@
               <w:jc w:val="center"/>
             </w:pPr>
             <w:r>
-              <w:t>01</w:t>
+              <w:t>1</w:t>
+            </w:r>
+            <w:r>
+              <w:t>1</w:t>
             </w:r>
           </w:p>
         </w:tc>
@@ -35059,8 +35062,6 @@
             <w:r>
               <w:t>0</w:t>
             </w:r>
-            <w:bookmarkStart w:id="2" w:name="_GoBack"/>
-            <w:bookmarkEnd w:id="2"/>
           </w:p>
         </w:tc>
         <w:tc>
@@ -35138,6 +35139,9 @@
             <w:pPr>
               <w:jc w:val="center"/>
             </w:pPr>
+            <w:r>
+              <w:t>0</w:t>
+            </w:r>
           </w:p>
         </w:tc>
         <w:tc>
@@ -35148,6 +35152,9 @@
             <w:pPr>
               <w:jc w:val="center"/>
             </w:pPr>
+            <w:r>
+              <w:t>X</w:t>
+            </w:r>
           </w:p>
         </w:tc>
         <w:tc>
@@ -35158,6 +35165,9 @@
             <w:pPr>
               <w:jc w:val="center"/>
             </w:pPr>
+            <w:r>
+              <w:t>0</w:t>
+            </w:r>
           </w:p>
         </w:tc>
         <w:tc>
@@ -35168,6 +35178,9 @@
             <w:pPr>
               <w:jc w:val="center"/>
             </w:pPr>
+            <w:r>
+              <w:t>1</w:t>
+            </w:r>
           </w:p>
         </w:tc>
         <w:tc>
@@ -35178,6 +35191,9 @@
             <w:pPr>
               <w:jc w:val="center"/>
             </w:pPr>
+            <w:r>
+              <w:t>0</w:t>
+            </w:r>
           </w:p>
         </w:tc>
         <w:tc>
@@ -35188,6 +35204,9 @@
             <w:pPr>
               <w:jc w:val="center"/>
             </w:pPr>
+            <w:r>
+              <w:t>X</w:t>
+            </w:r>
           </w:p>
         </w:tc>
         <w:tc>
@@ -35198,6 +35217,9 @@
             <w:pPr>
               <w:jc w:val="center"/>
             </w:pPr>
+            <w:r>
+              <w:t>01</w:t>
+            </w:r>
           </w:p>
         </w:tc>
         <w:tc>
@@ -35208,6 +35230,9 @@
             <w:pPr>
               <w:jc w:val="center"/>
             </w:pPr>
+            <w:r>
+              <w:t>0</w:t>
+            </w:r>
           </w:p>
         </w:tc>
         <w:tc>
@@ -35442,6 +35467,14 @@
                 <w:rFonts w:ascii="Calibri" w:hAnsi="Calibri"/>
               </w:rPr>
             </w:pPr>
+            <w:r>
+              <w:rPr>
+                <w:rFonts w:ascii="Calibri" w:hAnsi="Calibri"/>
+              </w:rPr>
+              <w:t>XORI</w:t>
+            </w:r>
+            <w:bookmarkStart w:id="2" w:name="_GoBack"/>
+            <w:bookmarkEnd w:id="2"/>
           </w:p>
         </w:tc>
       </w:tr>
@@ -41000,7 +41033,7 @@
 </file>
 
 <file path=customXml/itemProps1.xml><?xml version="1.0" encoding="utf-8"?>
-<ds:datastoreItem xmlns:ds="http://schemas.openxmlformats.org/officeDocument/2006/customXml" ds:itemID="{71A4C17A-C719-43C5-BF21-BBFE2BF673D4}">
+<ds:datastoreItem xmlns:ds="http://schemas.openxmlformats.org/officeDocument/2006/customXml" ds:itemID="{19E12338-110B-49F0-8B2C-C9816AC19B4B}">
   <ds:schemaRefs>
     <ds:schemaRef ds:uri="http://schemas.openxmlformats.org/officeDocument/2006/bibliography"/>
   </ds:schemaRefs>

</xml_diff>

<commit_message>
Add assembler listing to test XORI and BNE
</commit_message>
<xml_diff>
--- a/CS401_HW_03_Abbott.docx
+++ b/CS401_HW_03_Abbott.docx
@@ -13688,7 +13688,7 @@
           <v:shape id="_x0000_i1025" type="#_x0000_t75" style="width:309.4pt;height:230.25pt" o:ole="">
             <v:imagedata r:id="rId12" o:title=""/>
           </v:shape>
-          <o:OLEObject Type="Embed" ProgID="Visio.Drawing.15" ShapeID="_x0000_i1025" DrawAspect="Content" ObjectID="_1613047315" r:id="rId13"/>
+          <o:OLEObject Type="Embed" ProgID="Visio.Drawing.15" ShapeID="_x0000_i1025" DrawAspect="Content" ObjectID="_1613049484" r:id="rId13"/>
         </w:object>
       </w:r>
     </w:p>
@@ -33327,7 +33327,7 @@
           <v:shape id="_x0000_i1026" type="#_x0000_t75" style="width:654.75pt;height:363.75pt" o:ole="">
             <v:imagedata r:id="rId23" o:title=""/>
           </v:shape>
-          <o:OLEObject Type="Embed" ProgID="Unknown" ShapeID="_x0000_i1026" DrawAspect="Content" ObjectID="_1613047316" r:id="rId24"/>
+          <o:OLEObject Type="Embed" ProgID="Unknown" ShapeID="_x0000_i1026" DrawAspect="Content" ObjectID="_1613049485" r:id="rId24"/>
         </w:object>
       </w:r>
     </w:p>
@@ -35473,8 +35473,6 @@
               </w:rPr>
               <w:t>XORI</w:t>
             </w:r>
-            <w:bookmarkStart w:id="2" w:name="_GoBack"/>
-            <w:bookmarkEnd w:id="2"/>
           </w:p>
         </w:tc>
       </w:tr>
@@ -35667,7 +35665,6 @@
         <w:t>part of the project as a group you will create your own test program for the modified MIPS processor.  You may if you wish add more instructions, but, you are not required to at this time.  You may also if you wish modify the I/O for the processor, but, you are not required to at this time.</w:t>
       </w:r>
     </w:p>
-    <w:p/>
     <w:p>
       <w:pPr>
         <w:pStyle w:val="Body"/>
@@ -35802,6 +35799,417 @@
     <w:p>
       <w:pPr>
         <w:pStyle w:val="Body"/>
+        <w:spacing w:after="0"/>
+        <w:ind w:left="360"/>
+        <w:rPr>
+          <w:rFonts w:ascii="Consolas" w:hAnsi="Consolas"/>
+          <w:i/>
+          <w:sz w:val="20"/>
+        </w:rPr>
+      </w:pPr>
+      <w:r>
+        <w:rPr>
+          <w:rFonts w:ascii="Consolas" w:hAnsi="Consolas"/>
+          <w:i/>
+          <w:sz w:val="20"/>
+        </w:rPr>
+        <w:t>addi $4, $0, 1</w:t>
+      </w:r>
+      <w:r>
+        <w:rPr>
+          <w:rFonts w:ascii="Consolas" w:hAnsi="Consolas"/>
+          <w:i/>
+          <w:sz w:val="20"/>
+        </w:rPr>
+        <w:tab/>
+      </w:r>
+      <w:r>
+        <w:rPr>
+          <w:rFonts w:ascii="Consolas" w:hAnsi="Consolas"/>
+          <w:i/>
+          <w:sz w:val="20"/>
+        </w:rPr>
+        <w:tab/>
+      </w:r>
+      <w:r>
+        <w:rPr>
+          <w:rFonts w:ascii="Consolas" w:hAnsi="Consolas"/>
+          <w:i/>
+          <w:sz w:val="20"/>
+        </w:rPr>
+        <w:tab/>
+      </w:r>
+      <w:r>
+        <w:rPr>
+          <w:rFonts w:ascii="Consolas" w:hAnsi="Consolas"/>
+          <w:i/>
+          <w:sz w:val="20"/>
+        </w:rPr>
+        <w:tab/>
+        <w:t># mov 1 into $4</w:t>
+      </w:r>
+    </w:p>
+    <w:p>
+      <w:pPr>
+        <w:pStyle w:val="Body"/>
+        <w:spacing w:after="0"/>
+        <w:ind w:left="360"/>
+        <w:rPr>
+          <w:rFonts w:ascii="Consolas" w:hAnsi="Consolas"/>
+          <w:i/>
+          <w:sz w:val="20"/>
+        </w:rPr>
+      </w:pPr>
+      <w:r>
+        <w:rPr>
+          <w:rFonts w:ascii="Consolas" w:hAnsi="Consolas"/>
+          <w:i/>
+          <w:sz w:val="20"/>
+        </w:rPr>
+        <w:t>addi $5, $0, 1</w:t>
+      </w:r>
+      <w:r>
+        <w:rPr>
+          <w:rFonts w:ascii="Consolas" w:hAnsi="Consolas"/>
+          <w:i/>
+          <w:sz w:val="20"/>
+        </w:rPr>
+        <w:tab/>
+      </w:r>
+      <w:r>
+        <w:rPr>
+          <w:rFonts w:ascii="Consolas" w:hAnsi="Consolas"/>
+          <w:i/>
+          <w:sz w:val="20"/>
+        </w:rPr>
+        <w:tab/>
+      </w:r>
+      <w:r>
+        <w:rPr>
+          <w:rFonts w:ascii="Consolas" w:hAnsi="Consolas"/>
+          <w:i/>
+          <w:sz w:val="20"/>
+        </w:rPr>
+        <w:tab/>
+      </w:r>
+      <w:r>
+        <w:rPr>
+          <w:rFonts w:ascii="Consolas" w:hAnsi="Consolas"/>
+          <w:i/>
+          <w:sz w:val="20"/>
+        </w:rPr>
+        <w:tab/>
+        <w:t># mov 1 into $5</w:t>
+      </w:r>
+    </w:p>
+    <w:p>
+      <w:pPr>
+        <w:pStyle w:val="Body"/>
+        <w:spacing w:after="0"/>
+        <w:ind w:left="360"/>
+        <w:rPr>
+          <w:rFonts w:ascii="Consolas" w:hAnsi="Consolas"/>
+          <w:i/>
+          <w:sz w:val="20"/>
+        </w:rPr>
+      </w:pPr>
+      <w:r>
+        <w:rPr>
+          <w:rFonts w:ascii="Consolas" w:hAnsi="Consolas"/>
+          <w:i/>
+          <w:sz w:val="20"/>
+        </w:rPr>
+        <w:t>bne $4, $5, end</w:t>
+      </w:r>
+      <w:r>
+        <w:rPr>
+          <w:rFonts w:ascii="Consolas" w:hAnsi="Consolas"/>
+          <w:i/>
+          <w:sz w:val="20"/>
+        </w:rPr>
+        <w:tab/>
+      </w:r>
+      <w:r>
+        <w:rPr>
+          <w:rFonts w:ascii="Consolas" w:hAnsi="Consolas"/>
+          <w:i/>
+          <w:sz w:val="20"/>
+        </w:rPr>
+        <w:tab/>
+      </w:r>
+      <w:r>
+        <w:rPr>
+          <w:rFonts w:ascii="Consolas" w:hAnsi="Consolas"/>
+          <w:i/>
+          <w:sz w:val="20"/>
+        </w:rPr>
+        <w:tab/>
+      </w:r>
+      <w:r>
+        <w:rPr>
+          <w:rFonts w:ascii="Consolas" w:hAnsi="Consolas"/>
+          <w:i/>
+          <w:sz w:val="20"/>
+        </w:rPr>
+        <w:tab/>
+        <w:t># should do nothing since $4 and $5 are equal</w:t>
+      </w:r>
+    </w:p>
+    <w:p>
+      <w:pPr>
+        <w:pStyle w:val="Body"/>
+        <w:spacing w:after="0"/>
+        <w:ind w:left="360"/>
+        <w:rPr>
+          <w:rFonts w:ascii="Consolas" w:hAnsi="Consolas"/>
+          <w:i/>
+          <w:sz w:val="20"/>
+        </w:rPr>
+      </w:pPr>
+      <w:r>
+        <w:rPr>
+          <w:rFonts w:ascii="Consolas" w:hAnsi="Consolas"/>
+          <w:i/>
+          <w:sz w:val="20"/>
+        </w:rPr>
+        <w:t>addi $5, $5, '1'</w:t>
+      </w:r>
+      <w:r>
+        <w:rPr>
+          <w:rFonts w:ascii="Consolas" w:hAnsi="Consolas"/>
+          <w:i/>
+          <w:sz w:val="20"/>
+        </w:rPr>
+        <w:tab/>
+      </w:r>
+      <w:r>
+        <w:rPr>
+          <w:rFonts w:ascii="Consolas" w:hAnsi="Consolas"/>
+          <w:i/>
+          <w:sz w:val="20"/>
+        </w:rPr>
+        <w:tab/>
+      </w:r>
+      <w:r>
+        <w:rPr>
+          <w:rFonts w:ascii="Consolas" w:hAnsi="Consolas"/>
+          <w:i/>
+          <w:sz w:val="20"/>
+        </w:rPr>
+        <w:tab/>
+        <w:t># add one to $5, making it not equal to $4</w:t>
+      </w:r>
+    </w:p>
+    <w:p>
+      <w:pPr>
+        <w:pStyle w:val="Body"/>
+        <w:spacing w:after="0"/>
+        <w:ind w:left="360"/>
+        <w:rPr>
+          <w:rFonts w:ascii="Consolas" w:hAnsi="Consolas"/>
+          <w:i/>
+          <w:sz w:val="20"/>
+        </w:rPr>
+      </w:pPr>
+      <w:r>
+        <w:rPr>
+          <w:rFonts w:ascii="Consolas" w:hAnsi="Consolas"/>
+          <w:i/>
+          <w:sz w:val="20"/>
+        </w:rPr>
+        <w:t>bne $4, $5, testXori</w:t>
+      </w:r>
+      <w:r>
+        <w:rPr>
+          <w:rFonts w:ascii="Consolas" w:hAnsi="Consolas"/>
+          <w:i/>
+          <w:sz w:val="20"/>
+        </w:rPr>
+        <w:tab/>
+      </w:r>
+      <w:r>
+        <w:rPr>
+          <w:rFonts w:ascii="Consolas" w:hAnsi="Consolas"/>
+          <w:i/>
+          <w:sz w:val="20"/>
+        </w:rPr>
+        <w:tab/>
+        <w:t># should branch to the xori test section, skipping the jump to end</w:t>
+      </w:r>
+    </w:p>
+    <w:p>
+      <w:pPr>
+        <w:pStyle w:val="Body"/>
+        <w:spacing w:after="0"/>
+        <w:ind w:left="360"/>
+        <w:rPr>
+          <w:rFonts w:ascii="Consolas" w:hAnsi="Consolas"/>
+          <w:i/>
+          <w:sz w:val="20"/>
+        </w:rPr>
+      </w:pPr>
+      <w:r>
+        <w:rPr>
+          <w:rFonts w:ascii="Consolas" w:hAnsi="Consolas"/>
+          <w:i/>
+          <w:sz w:val="20"/>
+        </w:rPr>
+        <w:t>j end</w:t>
+      </w:r>
+    </w:p>
+    <w:p>
+      <w:pPr>
+        <w:pStyle w:val="Body"/>
+        <w:spacing w:after="0"/>
+        <w:ind w:left="360"/>
+        <w:rPr>
+          <w:rFonts w:ascii="Consolas" w:hAnsi="Consolas"/>
+          <w:i/>
+          <w:sz w:val="20"/>
+        </w:rPr>
+      </w:pPr>
+      <w:bookmarkStart w:id="2" w:name="_GoBack"/>
+      <w:bookmarkEnd w:id="2"/>
+    </w:p>
+    <w:p>
+      <w:pPr>
+        <w:pStyle w:val="Body"/>
+        <w:spacing w:after="0"/>
+        <w:ind w:left="360"/>
+        <w:rPr>
+          <w:rFonts w:ascii="Consolas" w:hAnsi="Consolas"/>
+          <w:i/>
+          <w:sz w:val="20"/>
+        </w:rPr>
+      </w:pPr>
+      <w:r>
+        <w:rPr>
+          <w:rFonts w:ascii="Consolas" w:hAnsi="Consolas"/>
+          <w:i/>
+          <w:sz w:val="20"/>
+        </w:rPr>
+        <w:t>testXori:</w:t>
+      </w:r>
+    </w:p>
+    <w:p>
+      <w:pPr>
+        <w:pStyle w:val="Body"/>
+        <w:spacing w:after="0"/>
+        <w:ind w:left="360"/>
+        <w:rPr>
+          <w:rFonts w:ascii="Consolas" w:hAnsi="Consolas"/>
+          <w:i/>
+          <w:sz w:val="20"/>
+        </w:rPr>
+      </w:pPr>
+      <w:r>
+        <w:rPr>
+          <w:rFonts w:ascii="Consolas" w:hAnsi="Consolas"/>
+          <w:i/>
+          <w:sz w:val="20"/>
+        </w:rPr>
+        <w:t>addi $4, $0, 3</w:t>
+      </w:r>
+      <w:r>
+        <w:rPr>
+          <w:rFonts w:ascii="Consolas" w:hAnsi="Consolas"/>
+          <w:i/>
+          <w:sz w:val="20"/>
+        </w:rPr>
+        <w:tab/>
+      </w:r>
+      <w:r>
+        <w:rPr>
+          <w:rFonts w:ascii="Consolas" w:hAnsi="Consolas"/>
+          <w:i/>
+          <w:sz w:val="20"/>
+        </w:rPr>
+        <w:t># Set $4 to three</w:t>
+      </w:r>
+      <w:r>
+        <w:rPr>
+          <w:rFonts w:ascii="Consolas" w:hAnsi="Consolas"/>
+          <w:i/>
+          <w:sz w:val="20"/>
+        </w:rPr>
+        <w:tab/>
+      </w:r>
+      <w:r>
+        <w:rPr>
+          <w:rFonts w:ascii="Consolas" w:hAnsi="Consolas"/>
+          <w:i/>
+          <w:sz w:val="20"/>
+        </w:rPr>
+        <w:tab/>
+      </w:r>
+      <w:r>
+        <w:rPr>
+          <w:rFonts w:ascii="Consolas" w:hAnsi="Consolas"/>
+          <w:i/>
+          <w:sz w:val="20"/>
+        </w:rPr>
+        <w:tab/>
+      </w:r>
+    </w:p>
+    <w:p>
+      <w:pPr>
+        <w:pStyle w:val="Body"/>
+        <w:spacing w:after="0"/>
+        <w:ind w:left="2160" w:hanging="1800"/>
+        <w:rPr>
+          <w:rFonts w:ascii="Consolas" w:hAnsi="Consolas"/>
+          <w:i/>
+          <w:sz w:val="20"/>
+        </w:rPr>
+      </w:pPr>
+      <w:r>
+        <w:rPr>
+          <w:rFonts w:ascii="Consolas" w:hAnsi="Consolas"/>
+          <w:i/>
+          <w:sz w:val="20"/>
+        </w:rPr>
+        <w:t>xori $5, $4, 6</w:t>
+      </w:r>
+      <w:r>
+        <w:rPr>
+          <w:rFonts w:ascii="Consolas" w:hAnsi="Consolas"/>
+          <w:i/>
+          <w:sz w:val="20"/>
+        </w:rPr>
+        <w:tab/>
+      </w:r>
+      <w:r>
+        <w:rPr>
+          <w:rFonts w:ascii="Consolas" w:hAnsi="Consolas"/>
+          <w:i/>
+          <w:sz w:val="20"/>
+        </w:rPr>
+        <w:t># Do an xor with $4 = 3 and 6, should be 5 (...0011 XOR ...0110 = 0101 = 5)</w:t>
+      </w:r>
+    </w:p>
+    <w:p>
+      <w:pPr>
+        <w:pStyle w:val="Body"/>
+        <w:spacing w:after="0"/>
+        <w:ind w:left="360"/>
+        <w:rPr>
+          <w:rFonts w:ascii="Consolas" w:hAnsi="Consolas"/>
+          <w:i/>
+          <w:sz w:val="20"/>
+        </w:rPr>
+      </w:pPr>
+      <w:r>
+        <w:rPr>
+          <w:rFonts w:ascii="Consolas" w:hAnsi="Consolas"/>
+          <w:i/>
+          <w:sz w:val="20"/>
+        </w:rPr>
+        <w:t>end:</w:t>
+      </w:r>
+    </w:p>
+    <w:p>
+      <w:pPr>
+        <w:pStyle w:val="Body"/>
         <w:numPr>
           <w:ilvl w:val="0"/>
           <w:numId w:val="21"/>
@@ -35818,6 +36226,7 @@
           <w:b/>
           <w:sz w:val="22"/>
         </w:rPr>
+        <w:lastRenderedPageBreak/>
         <w:t>Generate the m</w:t>
       </w:r>
       <w:r>
@@ -36317,17 +36726,7 @@
           <w:color w:val="FF0000"/>
           <w:sz w:val="22"/>
         </w:rPr>
-        <w:t xml:space="preserve"> rather than </w:t>
-      </w:r>
-      <w:r>
-        <w:rPr>
-          <w:rFonts w:ascii="Calibri" w:hAnsi="Calibri"/>
-          <w:b/>
-          <w:color w:val="FF0000"/>
-          <w:sz w:val="22"/>
-        </w:rPr>
-        <w:lastRenderedPageBreak/>
-        <w:t>0x10000000</w:t>
+        <w:t xml:space="preserve"> rather than 0x10000000</w:t>
       </w:r>
       <w:r>
         <w:rPr>
@@ -37159,6 +37558,7 @@
         <w:rPr>
           <w:rFonts w:asciiTheme="minorHAnsi" w:hAnsiTheme="minorHAnsi" w:cstheme="minorHAnsi"/>
         </w:rPr>
+        <w:lastRenderedPageBreak/>
         <w:t xml:space="preserve">On the due date for this design, groups of two will take 5 minutes (max) and present their test algorithm design to the class. You will be graded on whether you present the following items.  </w:t>
       </w:r>
       <w:r>
@@ -37489,7 +37889,7 @@
         <w:noProof/>
         <w:snapToGrid w:val="0"/>
       </w:rPr>
-      <w:t>19</w:t>
+      <w:t>20</w:t>
     </w:r>
     <w:r>
       <w:rPr>
@@ -37574,7 +37974,7 @@
         <w:noProof/>
         <w:snapToGrid w:val="0"/>
       </w:rPr>
-      <w:t>19</w:t>
+      <w:t>20</w:t>
     </w:r>
     <w:r>
       <w:rPr>
@@ -37659,7 +38059,7 @@
         <w:noProof/>
         <w:snapToGrid w:val="0"/>
       </w:rPr>
-      <w:t>19</w:t>
+      <w:t>20</w:t>
     </w:r>
     <w:r>
       <w:rPr>
@@ -37707,7 +38107,7 @@
         <w:noProof/>
         <w:snapToGrid w:val="0"/>
       </w:rPr>
-      <w:t>18</w:t>
+      <w:t>20</w:t>
     </w:r>
     <w:r>
       <w:rPr>
@@ -37744,7 +38144,7 @@
         <w:noProof/>
         <w:snapToGrid w:val="0"/>
       </w:rPr>
-      <w:t>19</w:t>
+      <w:t>20</w:t>
     </w:r>
     <w:r>
       <w:rPr>
@@ -41033,7 +41433,7 @@
 </file>
 
 <file path=customXml/itemProps1.xml><?xml version="1.0" encoding="utf-8"?>
-<ds:datastoreItem xmlns:ds="http://schemas.openxmlformats.org/officeDocument/2006/customXml" ds:itemID="{19E12338-110B-49F0-8B2C-C9816AC19B4B}">
+<ds:datastoreItem xmlns:ds="http://schemas.openxmlformats.org/officeDocument/2006/customXml" ds:itemID="{58DD88A3-4A8C-4B8E-882E-A24F7BF85392}">
   <ds:schemaRefs>
     <ds:schemaRef ds:uri="http://schemas.openxmlformats.org/officeDocument/2006/bibliography"/>
   </ds:schemaRefs>

</xml_diff>

<commit_message>
Added hexcode to word document
</commit_message>
<xml_diff>
--- a/CS401_HW_03_Abbott.docx
+++ b/CS401_HW_03_Abbott.docx
@@ -13688,7 +13688,7 @@
           <v:shape id="_x0000_i1025" type="#_x0000_t75" style="width:309.4pt;height:230.25pt" o:ole="">
             <v:imagedata r:id="rId12" o:title=""/>
           </v:shape>
-          <o:OLEObject Type="Embed" ProgID="Visio.Drawing.15" ShapeID="_x0000_i1025" DrawAspect="Content" ObjectID="_1613049484" r:id="rId13"/>
+          <o:OLEObject Type="Embed" ProgID="Visio.Drawing.15" ShapeID="_x0000_i1025" DrawAspect="Content" ObjectID="_1613050077" r:id="rId13"/>
         </w:object>
       </w:r>
     </w:p>
@@ -33327,7 +33327,7 @@
           <v:shape id="_x0000_i1026" type="#_x0000_t75" style="width:654.75pt;height:363.75pt" o:ole="">
             <v:imagedata r:id="rId23" o:title=""/>
           </v:shape>
-          <o:OLEObject Type="Embed" ProgID="Unknown" ShapeID="_x0000_i1026" DrawAspect="Content" ObjectID="_1613049485" r:id="rId24"/>
+          <o:OLEObject Type="Embed" ProgID="Unknown" ShapeID="_x0000_i1026" DrawAspect="Content" ObjectID="_1613050078" r:id="rId24"/>
         </w:object>
       </w:r>
     </w:p>
@@ -36068,8 +36068,6 @@
           <w:sz w:val="20"/>
         </w:rPr>
       </w:pPr>
-      <w:bookmarkStart w:id="2" w:name="_GoBack"/>
-      <w:bookmarkEnd w:id="2"/>
     </w:p>
     <w:p>
       <w:pPr>
@@ -36334,6 +36332,151 @@
         <w:t>. Include the hexcode directly here:</w:t>
       </w:r>
     </w:p>
+    <w:p>
+      <w:pPr>
+        <w:pStyle w:val="Body"/>
+        <w:spacing w:after="0"/>
+        <w:ind w:left="720"/>
+        <w:rPr>
+          <w:rFonts w:ascii="Consolas" w:hAnsi="Consolas"/>
+          <w:sz w:val="20"/>
+        </w:rPr>
+      </w:pPr>
+      <w:bookmarkStart w:id="2" w:name="_GoBack"/>
+      <w:r>
+        <w:rPr>
+          <w:rFonts w:ascii="Consolas" w:hAnsi="Consolas"/>
+          <w:sz w:val="20"/>
+        </w:rPr>
+        <w:t>20040001</w:t>
+      </w:r>
+    </w:p>
+    <w:p>
+      <w:pPr>
+        <w:pStyle w:val="Body"/>
+        <w:spacing w:after="0"/>
+        <w:ind w:left="720"/>
+        <w:rPr>
+          <w:rFonts w:ascii="Consolas" w:hAnsi="Consolas"/>
+          <w:sz w:val="20"/>
+        </w:rPr>
+      </w:pPr>
+      <w:r>
+        <w:rPr>
+          <w:rFonts w:ascii="Consolas" w:hAnsi="Consolas"/>
+          <w:sz w:val="20"/>
+        </w:rPr>
+        <w:t>20050001</w:t>
+      </w:r>
+    </w:p>
+    <w:p>
+      <w:pPr>
+        <w:pStyle w:val="Body"/>
+        <w:spacing w:after="0"/>
+        <w:ind w:left="720"/>
+        <w:rPr>
+          <w:rFonts w:ascii="Consolas" w:hAnsi="Consolas"/>
+          <w:sz w:val="20"/>
+        </w:rPr>
+      </w:pPr>
+      <w:r>
+        <w:rPr>
+          <w:rFonts w:ascii="Consolas" w:hAnsi="Consolas"/>
+          <w:sz w:val="20"/>
+        </w:rPr>
+        <w:t>14850005</w:t>
+      </w:r>
+    </w:p>
+    <w:p>
+      <w:pPr>
+        <w:pStyle w:val="Body"/>
+        <w:spacing w:after="0"/>
+        <w:ind w:left="720"/>
+        <w:rPr>
+          <w:rFonts w:ascii="Consolas" w:hAnsi="Consolas"/>
+          <w:sz w:val="20"/>
+        </w:rPr>
+      </w:pPr>
+      <w:r>
+        <w:rPr>
+          <w:rFonts w:ascii="Consolas" w:hAnsi="Consolas"/>
+          <w:sz w:val="20"/>
+        </w:rPr>
+        <w:t>20a50000</w:t>
+      </w:r>
+    </w:p>
+    <w:p>
+      <w:pPr>
+        <w:pStyle w:val="Body"/>
+        <w:spacing w:after="0"/>
+        <w:ind w:left="720"/>
+        <w:rPr>
+          <w:rFonts w:ascii="Consolas" w:hAnsi="Consolas"/>
+          <w:sz w:val="20"/>
+        </w:rPr>
+      </w:pPr>
+      <w:r>
+        <w:rPr>
+          <w:rFonts w:ascii="Consolas" w:hAnsi="Consolas"/>
+          <w:sz w:val="20"/>
+        </w:rPr>
+        <w:t>14850001</w:t>
+      </w:r>
+    </w:p>
+    <w:p>
+      <w:pPr>
+        <w:pStyle w:val="Body"/>
+        <w:spacing w:after="0"/>
+        <w:ind w:left="720"/>
+        <w:rPr>
+          <w:rFonts w:ascii="Consolas" w:hAnsi="Consolas"/>
+          <w:sz w:val="20"/>
+        </w:rPr>
+      </w:pPr>
+      <w:r>
+        <w:rPr>
+          <w:rFonts w:ascii="Consolas" w:hAnsi="Consolas"/>
+          <w:sz w:val="20"/>
+        </w:rPr>
+        <w:t>08000008</w:t>
+      </w:r>
+    </w:p>
+    <w:p>
+      <w:pPr>
+        <w:pStyle w:val="Body"/>
+        <w:spacing w:after="0"/>
+        <w:ind w:left="720"/>
+        <w:rPr>
+          <w:rFonts w:ascii="Consolas" w:hAnsi="Consolas"/>
+          <w:sz w:val="20"/>
+        </w:rPr>
+      </w:pPr>
+      <w:r>
+        <w:rPr>
+          <w:rFonts w:ascii="Consolas" w:hAnsi="Consolas"/>
+          <w:sz w:val="20"/>
+        </w:rPr>
+        <w:t>20040003</w:t>
+      </w:r>
+    </w:p>
+    <w:p>
+      <w:pPr>
+        <w:pStyle w:val="Body"/>
+        <w:ind w:left="720"/>
+        <w:rPr>
+          <w:rFonts w:ascii="Consolas" w:hAnsi="Consolas"/>
+          <w:sz w:val="20"/>
+        </w:rPr>
+      </w:pPr>
+      <w:r>
+        <w:rPr>
+          <w:rFonts w:ascii="Consolas" w:hAnsi="Consolas"/>
+          <w:sz w:val="20"/>
+        </w:rPr>
+        <w:t>38850006</w:t>
+      </w:r>
+    </w:p>
+    <w:bookmarkEnd w:id="2"/>
     <w:p>
       <w:pPr>
         <w:pStyle w:val="Body"/>
@@ -37444,6 +37587,7 @@
           <w:color w:val="000000" w:themeColor="text1"/>
           <w:sz w:val="22"/>
         </w:rPr>
+        <w:lastRenderedPageBreak/>
         <w:t xml:space="preserve">DON’T FORGET: </w:t>
       </w:r>
       <w:r>
@@ -37558,7 +37702,6 @@
         <w:rPr>
           <w:rFonts w:asciiTheme="minorHAnsi" w:hAnsiTheme="minorHAnsi" w:cstheme="minorHAnsi"/>
         </w:rPr>
-        <w:lastRenderedPageBreak/>
         <w:t xml:space="preserve">On the due date for this design, groups of two will take 5 minutes (max) and present their test algorithm design to the class. You will be graded on whether you present the following items.  </w:t>
       </w:r>
       <w:r>
@@ -38107,7 +38250,7 @@
         <w:noProof/>
         <w:snapToGrid w:val="0"/>
       </w:rPr>
-      <w:t>20</w:t>
+      <w:t>19</w:t>
     </w:r>
     <w:r>
       <w:rPr>
@@ -39615,7 +39758,7 @@
         <w:ind w:left="360" w:hanging="360"/>
       </w:pPr>
     </w:lvl>
-    <w:lvl w:ilvl="1" w:tplc="04090019" w:tentative="1">
+    <w:lvl w:ilvl="1" w:tplc="04090019">
       <w:start w:val="1"/>
       <w:numFmt w:val="lowerLetter"/>
       <w:lvlText w:val="%2."/>
@@ -41433,7 +41576,7 @@
 </file>
 
 <file path=customXml/itemProps1.xml><?xml version="1.0" encoding="utf-8"?>
-<ds:datastoreItem xmlns:ds="http://schemas.openxmlformats.org/officeDocument/2006/customXml" ds:itemID="{58DD88A3-4A8C-4B8E-882E-A24F7BF85392}">
+<ds:datastoreItem xmlns:ds="http://schemas.openxmlformats.org/officeDocument/2006/customXml" ds:itemID="{85981AE6-B560-4DE2-9488-05F14DAE7AED}">
   <ds:schemaRefs>
     <ds:schemaRef ds:uri="http://schemas.openxmlformats.org/officeDocument/2006/bibliography"/>
   </ds:schemaRefs>

</xml_diff>